<commit_message>
PLS and EVPI added
</commit_message>
<xml_diff>
--- a/Workflow.docx
+++ b/Workflow.docx
@@ -1,10 +1,10 @@
 
 <file path=word/document.xml><?xml version="1.0" encoding="utf-8"?>
-<w:document xmlns:wpc="http://schemas.microsoft.com/office/word/2010/wordprocessingCanvas" xmlns:cx="http://schemas.microsoft.com/office/drawing/2014/chartex" xmlns:cx1="http://schemas.microsoft.com/office/drawing/2015/9/8/chartex" xmlns:cx2="http://schemas.microsoft.com/office/drawing/2015/10/21/chartex" xmlns:cx3="http://schemas.microsoft.com/office/drawing/2016/5/9/chartex" xmlns:cx4="http://schemas.microsoft.com/office/drawing/2016/5/10/chartex" xmlns:cx5="http://schemas.microsoft.com/office/drawing/2016/5/11/chartex" xmlns:cx6="http://schemas.microsoft.com/office/drawing/2016/5/12/chartex" xmlns:cx7="http://schemas.microsoft.com/office/drawing/2016/5/13/chartex" xmlns:cx8="http://schemas.microsoft.com/office/drawing/2016/5/14/chartex" xmlns:mc="http://schemas.openxmlformats.org/markup-compatibility/2006" xmlns:aink="http://schemas.microsoft.com/office/drawing/2016/ink" xmlns:am3d="http://schemas.microsoft.com/office/drawing/2017/model3d" xmlns:o="urn:schemas-microsoft-com:office:office" xmlns:r="http://schemas.openxmlformats.org/officeDocument/2006/relationships" xmlns:m="http://schemas.openxmlformats.org/officeDocument/2006/math" xmlns:v="urn:schemas-microsoft-com:vml" xmlns:wp14="http://schemas.microsoft.com/office/word/2010/wordprocessingDrawing" xmlns:wp="http://schemas.openxmlformats.org/drawingml/2006/wordprocessingDrawing" xmlns:w10="urn:schemas-microsoft-com:office:word" xmlns:w="http://schemas.openxmlformats.org/wordprocessingml/2006/main" xmlns:w14="http://schemas.microsoft.com/office/word/2010/wordml" xmlns:w15="http://schemas.microsoft.com/office/word/2012/wordml" xmlns:w16cex="http://schemas.microsoft.com/office/word/2018/wordml/cex" xmlns:w16cid="http://schemas.microsoft.com/office/word/2016/wordml/cid" xmlns:w16="http://schemas.microsoft.com/office/word/2018/wordml" xmlns:w16sdtdh="http://schemas.microsoft.com/office/word/2020/wordml/sdtdatahash" xmlns:w16se="http://schemas.microsoft.com/office/word/2015/wordml/symex" xmlns:wpg="http://schemas.microsoft.com/office/word/2010/wordprocessingGroup" xmlns:wpi="http://schemas.microsoft.com/office/word/2010/wordprocessingInk" xmlns:wne="http://schemas.microsoft.com/office/word/2006/wordml" xmlns:wps="http://schemas.microsoft.com/office/word/2010/wordprocessingShape" mc:Ignorable="w14 w15 w16se w16cid w16 w16cex w16sdtdh wp14">
+<w:document xmlns:wpc="http://schemas.microsoft.com/office/word/2010/wordprocessingCanvas" xmlns:cx="http://schemas.microsoft.com/office/drawing/2014/chartex" xmlns:cx1="http://schemas.microsoft.com/office/drawing/2015/9/8/chartex" xmlns:cx2="http://schemas.microsoft.com/office/drawing/2015/10/21/chartex" xmlns:cx3="http://schemas.microsoft.com/office/drawing/2016/5/9/chartex" xmlns:cx4="http://schemas.microsoft.com/office/drawing/2016/5/10/chartex" xmlns:cx5="http://schemas.microsoft.com/office/drawing/2016/5/11/chartex" xmlns:cx6="http://schemas.microsoft.com/office/drawing/2016/5/12/chartex" xmlns:cx7="http://schemas.microsoft.com/office/drawing/2016/5/13/chartex" xmlns:cx8="http://schemas.microsoft.com/office/drawing/2016/5/14/chartex" xmlns:mc="http://schemas.openxmlformats.org/markup-compatibility/2006" xmlns:aink="http://schemas.microsoft.com/office/drawing/2016/ink" xmlns:am3d="http://schemas.microsoft.com/office/drawing/2017/model3d" xmlns:o="urn:schemas-microsoft-com:office:office" xmlns:r="http://schemas.openxmlformats.org/officeDocument/2006/relationships" xmlns:m="http://schemas.openxmlformats.org/officeDocument/2006/math" xmlns:v="urn:schemas-microsoft-com:vml" xmlns:wp14="http://schemas.microsoft.com/office/word/2010/wordprocessingDrawing" xmlns:wp="http://schemas.openxmlformats.org/drawingml/2006/wordprocessingDrawing" xmlns:w10="urn:schemas-microsoft-com:office:word" xmlns:w="http://schemas.openxmlformats.org/wordprocessingml/2006/main" xmlns:w14="http://schemas.microsoft.com/office/word/2010/wordml" xmlns:w15="http://schemas.microsoft.com/office/word/2012/wordml" xmlns:w16cex="http://schemas.microsoft.com/office/word/2018/wordml/cex" xmlns:w16cid="http://schemas.microsoft.com/office/word/2016/wordml/cid" xmlns:w16="http://schemas.microsoft.com/office/word/2018/wordml" xmlns:w16se="http://schemas.microsoft.com/office/word/2015/wordml/symex" xmlns:wpg="http://schemas.microsoft.com/office/word/2010/wordprocessingGroup" xmlns:wpi="http://schemas.microsoft.com/office/word/2010/wordprocessingInk" xmlns:wne="http://schemas.microsoft.com/office/word/2006/wordml" xmlns:wps="http://schemas.microsoft.com/office/word/2010/wordprocessingShape" mc:Ignorable="w14 w15 w16se w16cid w16 w16cex wp14">
   <w:body>
     <w:tbl>
       <w:tblPr>
-        <w:tblStyle w:val="Tabellenraster"/>
+        <w:tblStyle w:val="TableGrid"/>
         <w:tblW w:w="0" w:type="auto"/>
         <w:tblLook w:val="04A0" w:firstRow="1" w:lastRow="0" w:firstColumn="1" w:lastColumn="0" w:noHBand="0" w:noVBand="1"/>
       </w:tblPr>
@@ -1321,10 +1321,9 @@
     <w:p/>
     <w:p>
       <w:pPr>
-        <w:pStyle w:val="berschrift2"/>
-      </w:pPr>
-      <w:r>
-        <w:lastRenderedPageBreak/>
+        <w:pStyle w:val="Heading2"/>
+      </w:pPr>
+      <w:r>
         <w:t>To Do:</w:t>
       </w:r>
     </w:p>
@@ -1398,12 +1397,12 @@
     </w:p>
     <w:p>
       <w:pPr>
-        <w:pStyle w:val="berschrift2"/>
-      </w:pPr>
-    </w:p>
-    <w:p>
-      <w:pPr>
-        <w:pStyle w:val="berschrift2"/>
+        <w:pStyle w:val="Heading2"/>
+      </w:pPr>
+    </w:p>
+    <w:p>
+      <w:pPr>
+        <w:pStyle w:val="Heading2"/>
       </w:pPr>
       <w:r>
         <w:t>Haselnüsse</w:t>
@@ -1471,6 +1470,11 @@
       </w:r>
       <w:r>
         <w:t>. Bevor Nüsse abfallen mähen</w:t>
+      </w:r>
+    </w:p>
+    <w:p>
+      <w:r>
+        <w:t>Oder, wahrscheinlich einfacher, Obstnetze spannen.</w:t>
       </w:r>
     </w:p>
     <w:p>
@@ -1518,16 +1522,15 @@
     </w:p>
     <w:p>
       <w:pPr>
-        <w:pStyle w:val="berschrift5"/>
-      </w:pPr>
-      <w:r>
-        <w:lastRenderedPageBreak/>
+        <w:pStyle w:val="Heading5"/>
+      </w:pPr>
+      <w:r>
         <w:t>Fragenkatalog Haselnüsse:</w:t>
       </w:r>
     </w:p>
     <w:p>
       <w:pPr>
-        <w:pStyle w:val="Listenabsatz"/>
+        <w:pStyle w:val="ListParagraph"/>
         <w:numPr>
           <w:ilvl w:val="0"/>
           <w:numId w:val="1"/>
@@ -1548,7 +1551,7 @@
     </w:p>
     <w:p>
       <w:pPr>
-        <w:pStyle w:val="Listenabsatz"/>
+        <w:pStyle w:val="ListParagraph"/>
         <w:numPr>
           <w:ilvl w:val="0"/>
           <w:numId w:val="1"/>
@@ -1560,7 +1563,7 @@
     </w:p>
     <w:p>
       <w:pPr>
-        <w:pStyle w:val="Listenabsatz"/>
+        <w:pStyle w:val="ListParagraph"/>
         <w:numPr>
           <w:ilvl w:val="0"/>
           <w:numId w:val="1"/>
@@ -1572,7 +1575,7 @@
     </w:p>
     <w:p>
       <w:pPr>
-        <w:pStyle w:val="Listenabsatz"/>
+        <w:pStyle w:val="ListParagraph"/>
         <w:numPr>
           <w:ilvl w:val="0"/>
           <w:numId w:val="1"/>
@@ -1584,7 +1587,7 @@
     </w:p>
     <w:p>
       <w:pPr>
-        <w:pStyle w:val="Listenabsatz"/>
+        <w:pStyle w:val="ListParagraph"/>
         <w:numPr>
           <w:ilvl w:val="0"/>
           <w:numId w:val="1"/>
@@ -1596,7 +1599,7 @@
     </w:p>
     <w:p>
       <w:pPr>
-        <w:pStyle w:val="Listenabsatz"/>
+        <w:pStyle w:val="ListParagraph"/>
         <w:numPr>
           <w:ilvl w:val="0"/>
           <w:numId w:val="1"/>
@@ -1608,7 +1611,7 @@
     </w:p>
     <w:p>
       <w:pPr>
-        <w:pStyle w:val="Listenabsatz"/>
+        <w:pStyle w:val="ListParagraph"/>
         <w:numPr>
           <w:ilvl w:val="0"/>
           <w:numId w:val="1"/>
@@ -1620,7 +1623,7 @@
     </w:p>
     <w:p>
       <w:pPr>
-        <w:pStyle w:val="Listenabsatz"/>
+        <w:pStyle w:val="ListParagraph"/>
         <w:numPr>
           <w:ilvl w:val="0"/>
           <w:numId w:val="1"/>
@@ -1632,7 +1635,7 @@
     </w:p>
     <w:p>
       <w:pPr>
-        <w:pStyle w:val="Listenabsatz"/>
+        <w:pStyle w:val="ListParagraph"/>
         <w:numPr>
           <w:ilvl w:val="0"/>
           <w:numId w:val="1"/>
@@ -1647,7 +1650,7 @@
     </w:p>
     <w:p>
       <w:pPr>
-        <w:pStyle w:val="Listenabsatz"/>
+        <w:pStyle w:val="ListParagraph"/>
         <w:numPr>
           <w:ilvl w:val="0"/>
           <w:numId w:val="1"/>
@@ -1660,7 +1663,7 @@
     <w:p/>
     <w:p>
       <w:pPr>
-        <w:pStyle w:val="berschrift2"/>
+        <w:pStyle w:val="Heading2"/>
       </w:pPr>
       <w:r>
         <w:t>Trüffel</w:t>
@@ -1820,7 +1823,7 @@
     </w:p>
     <w:p>
       <w:pPr>
-        <w:pStyle w:val="berschrift5"/>
+        <w:pStyle w:val="Heading5"/>
         <w:rPr>
           <w:lang w:val="en-GB"/>
         </w:rPr>
@@ -1834,7 +1837,7 @@
     </w:p>
     <w:p>
       <w:pPr>
-        <w:pStyle w:val="Listenabsatz"/>
+        <w:pStyle w:val="ListParagraph"/>
         <w:numPr>
           <w:ilvl w:val="0"/>
           <w:numId w:val="1"/>
@@ -1849,7 +1852,7 @@
     </w:p>
     <w:p>
       <w:pPr>
-        <w:pStyle w:val="Listenabsatz"/>
+        <w:pStyle w:val="ListParagraph"/>
         <w:numPr>
           <w:ilvl w:val="0"/>
           <w:numId w:val="1"/>
@@ -1861,7 +1864,7 @@
     </w:p>
     <w:p>
       <w:pPr>
-        <w:pStyle w:val="Listenabsatz"/>
+        <w:pStyle w:val="ListParagraph"/>
         <w:numPr>
           <w:ilvl w:val="0"/>
           <w:numId w:val="1"/>
@@ -1873,7 +1876,7 @@
     </w:p>
     <w:p>
       <w:pPr>
-        <w:pStyle w:val="Listenabsatz"/>
+        <w:pStyle w:val="ListParagraph"/>
         <w:numPr>
           <w:ilvl w:val="0"/>
           <w:numId w:val="1"/>
@@ -1885,7 +1888,7 @@
     </w:p>
     <w:p>
       <w:pPr>
-        <w:pStyle w:val="Listenabsatz"/>
+        <w:pStyle w:val="ListParagraph"/>
         <w:numPr>
           <w:ilvl w:val="0"/>
           <w:numId w:val="1"/>
@@ -1896,7 +1899,7 @@
     <w:p/>
     <w:p>
       <w:pPr>
-        <w:pStyle w:val="berschrift2"/>
+        <w:pStyle w:val="Heading2"/>
       </w:pPr>
       <w:r>
         <w:t>Hühner</w:t>
@@ -1918,7 +1921,7 @@
 </file>
 
 <file path=word/numbering.xml><?xml version="1.0" encoding="utf-8"?>
-<w:numbering xmlns:wpc="http://schemas.microsoft.com/office/word/2010/wordprocessingCanvas" xmlns:cx="http://schemas.microsoft.com/office/drawing/2014/chartex" xmlns:cx1="http://schemas.microsoft.com/office/drawing/2015/9/8/chartex" xmlns:cx2="http://schemas.microsoft.com/office/drawing/2015/10/21/chartex" xmlns:cx3="http://schemas.microsoft.com/office/drawing/2016/5/9/chartex" xmlns:cx4="http://schemas.microsoft.com/office/drawing/2016/5/10/chartex" xmlns:cx5="http://schemas.microsoft.com/office/drawing/2016/5/11/chartex" xmlns:cx6="http://schemas.microsoft.com/office/drawing/2016/5/12/chartex" xmlns:cx7="http://schemas.microsoft.com/office/drawing/2016/5/13/chartex" xmlns:cx8="http://schemas.microsoft.com/office/drawing/2016/5/14/chartex" xmlns:mc="http://schemas.openxmlformats.org/markup-compatibility/2006" xmlns:aink="http://schemas.microsoft.com/office/drawing/2016/ink" xmlns:am3d="http://schemas.microsoft.com/office/drawing/2017/model3d" xmlns:o="urn:schemas-microsoft-com:office:office" xmlns:r="http://schemas.openxmlformats.org/officeDocument/2006/relationships" xmlns:m="http://schemas.openxmlformats.org/officeDocument/2006/math" xmlns:v="urn:schemas-microsoft-com:vml" xmlns:wp14="http://schemas.microsoft.com/office/word/2010/wordprocessingDrawing" xmlns:wp="http://schemas.openxmlformats.org/drawingml/2006/wordprocessingDrawing" xmlns:w10="urn:schemas-microsoft-com:office:word" xmlns:w="http://schemas.openxmlformats.org/wordprocessingml/2006/main" xmlns:w14="http://schemas.microsoft.com/office/word/2010/wordml" xmlns:w15="http://schemas.microsoft.com/office/word/2012/wordml" xmlns:w16cex="http://schemas.microsoft.com/office/word/2018/wordml/cex" xmlns:w16cid="http://schemas.microsoft.com/office/word/2016/wordml/cid" xmlns:w16="http://schemas.microsoft.com/office/word/2018/wordml" xmlns:w16sdtdh="http://schemas.microsoft.com/office/word/2020/wordml/sdtdatahash" xmlns:w16se="http://schemas.microsoft.com/office/word/2015/wordml/symex" xmlns:wpg="http://schemas.microsoft.com/office/word/2010/wordprocessingGroup" xmlns:wpi="http://schemas.microsoft.com/office/word/2010/wordprocessingInk" xmlns:wne="http://schemas.microsoft.com/office/word/2006/wordml" xmlns:wps="http://schemas.microsoft.com/office/word/2010/wordprocessingShape" mc:Ignorable="w14 w15 w16se w16cid w16 w16cex w16sdtdh wp14">
+<w:numbering xmlns:wpc="http://schemas.microsoft.com/office/word/2010/wordprocessingCanvas" xmlns:cx="http://schemas.microsoft.com/office/drawing/2014/chartex" xmlns:cx1="http://schemas.microsoft.com/office/drawing/2015/9/8/chartex" xmlns:cx2="http://schemas.microsoft.com/office/drawing/2015/10/21/chartex" xmlns:cx3="http://schemas.microsoft.com/office/drawing/2016/5/9/chartex" xmlns:cx4="http://schemas.microsoft.com/office/drawing/2016/5/10/chartex" xmlns:cx5="http://schemas.microsoft.com/office/drawing/2016/5/11/chartex" xmlns:cx6="http://schemas.microsoft.com/office/drawing/2016/5/12/chartex" xmlns:cx7="http://schemas.microsoft.com/office/drawing/2016/5/13/chartex" xmlns:cx8="http://schemas.microsoft.com/office/drawing/2016/5/14/chartex" xmlns:mc="http://schemas.openxmlformats.org/markup-compatibility/2006" xmlns:aink="http://schemas.microsoft.com/office/drawing/2016/ink" xmlns:am3d="http://schemas.microsoft.com/office/drawing/2017/model3d" xmlns:o="urn:schemas-microsoft-com:office:office" xmlns:r="http://schemas.openxmlformats.org/officeDocument/2006/relationships" xmlns:m="http://schemas.openxmlformats.org/officeDocument/2006/math" xmlns:v="urn:schemas-microsoft-com:vml" xmlns:wp14="http://schemas.microsoft.com/office/word/2010/wordprocessingDrawing" xmlns:wp="http://schemas.openxmlformats.org/drawingml/2006/wordprocessingDrawing" xmlns:w10="urn:schemas-microsoft-com:office:word" xmlns:w="http://schemas.openxmlformats.org/wordprocessingml/2006/main" xmlns:w14="http://schemas.microsoft.com/office/word/2010/wordml" xmlns:w15="http://schemas.microsoft.com/office/word/2012/wordml" xmlns:w16cex="http://schemas.microsoft.com/office/word/2018/wordml/cex" xmlns:w16cid="http://schemas.microsoft.com/office/word/2016/wordml/cid" xmlns:w16="http://schemas.microsoft.com/office/word/2018/wordml" xmlns:w16se="http://schemas.microsoft.com/office/word/2015/wordml/symex" xmlns:wpg="http://schemas.microsoft.com/office/word/2010/wordprocessingGroup" xmlns:wpi="http://schemas.microsoft.com/office/word/2010/wordprocessingInk" xmlns:wne="http://schemas.microsoft.com/office/word/2006/wordml" xmlns:wps="http://schemas.microsoft.com/office/word/2010/wordprocessingShape" mc:Ignorable="w14 w15 w16se w16cid w16 w16cex wp14">
   <w:abstractNum w:abstractNumId="0" w15:restartNumberingAfterBreak="0">
     <w:nsid w:val="0DAC21D8"/>
     <w:multiLevelType w:val="hybridMultilevel"/>
@@ -2038,7 +2041,7 @@
 </file>
 
 <file path=word/styles.xml><?xml version="1.0" encoding="utf-8"?>
-<w:styles xmlns:mc="http://schemas.openxmlformats.org/markup-compatibility/2006" xmlns:r="http://schemas.openxmlformats.org/officeDocument/2006/relationships" xmlns:w="http://schemas.openxmlformats.org/wordprocessingml/2006/main" xmlns:w14="http://schemas.microsoft.com/office/word/2010/wordml" xmlns:w15="http://schemas.microsoft.com/office/word/2012/wordml" xmlns:w16cex="http://schemas.microsoft.com/office/word/2018/wordml/cex" xmlns:w16cid="http://schemas.microsoft.com/office/word/2016/wordml/cid" xmlns:w16="http://schemas.microsoft.com/office/word/2018/wordml" xmlns:w16sdtdh="http://schemas.microsoft.com/office/word/2020/wordml/sdtdatahash" xmlns:w16se="http://schemas.microsoft.com/office/word/2015/wordml/symex" mc:Ignorable="w14 w15 w16se w16cid w16 w16cex w16sdtdh">
+<w:styles xmlns:mc="http://schemas.openxmlformats.org/markup-compatibility/2006" xmlns:r="http://schemas.openxmlformats.org/officeDocument/2006/relationships" xmlns:w="http://schemas.openxmlformats.org/wordprocessingml/2006/main" xmlns:w14="http://schemas.microsoft.com/office/word/2010/wordml" xmlns:w15="http://schemas.microsoft.com/office/word/2012/wordml" xmlns:w16cex="http://schemas.microsoft.com/office/word/2018/wordml/cex" xmlns:w16cid="http://schemas.microsoft.com/office/word/2016/wordml/cid" xmlns:w16="http://schemas.microsoft.com/office/word/2018/wordml" xmlns:w16se="http://schemas.microsoft.com/office/word/2015/wordml/symex" mc:Ignorable="w14 w15 w16se w16cid w16 w16cex">
   <w:docDefaults>
     <w:rPrDefault>
       <w:rPr>
@@ -2432,15 +2435,15 @@
     <w:lsdException w:name="Unresolved Mention" w:semiHidden="1" w:unhideWhenUsed="1"/>
     <w:lsdException w:name="Smart Link" w:semiHidden="1" w:unhideWhenUsed="1"/>
   </w:latentStyles>
-  <w:style w:type="paragraph" w:default="1" w:styleId="Standard">
+  <w:style w:type="paragraph" w:default="1" w:styleId="Normal">
     <w:name w:val="Normal"/>
     <w:qFormat/>
   </w:style>
-  <w:style w:type="paragraph" w:styleId="berschrift2">
+  <w:style w:type="paragraph" w:styleId="Heading2">
     <w:name w:val="heading 2"/>
-    <w:basedOn w:val="Standard"/>
-    <w:next w:val="Standard"/>
-    <w:link w:val="berschrift2Zchn"/>
+    <w:basedOn w:val="Normal"/>
+    <w:next w:val="Normal"/>
+    <w:link w:val="Heading2Char"/>
     <w:uiPriority w:val="9"/>
     <w:unhideWhenUsed/>
     <w:qFormat/>
@@ -2458,11 +2461,11 @@
       <w:szCs w:val="26"/>
     </w:rPr>
   </w:style>
-  <w:style w:type="paragraph" w:styleId="berschrift3">
+  <w:style w:type="paragraph" w:styleId="Heading3">
     <w:name w:val="heading 3"/>
-    <w:basedOn w:val="Standard"/>
-    <w:next w:val="Standard"/>
-    <w:link w:val="berschrift3Zchn"/>
+    <w:basedOn w:val="Normal"/>
+    <w:next w:val="Normal"/>
+    <w:link w:val="Heading3Char"/>
     <w:uiPriority w:val="9"/>
     <w:unhideWhenUsed/>
     <w:qFormat/>
@@ -2480,11 +2483,11 @@
       <w:szCs w:val="24"/>
     </w:rPr>
   </w:style>
-  <w:style w:type="paragraph" w:styleId="berschrift4">
+  <w:style w:type="paragraph" w:styleId="Heading4">
     <w:name w:val="heading 4"/>
-    <w:basedOn w:val="Standard"/>
-    <w:next w:val="Standard"/>
-    <w:link w:val="berschrift4Zchn"/>
+    <w:basedOn w:val="Normal"/>
+    <w:next w:val="Normal"/>
+    <w:link w:val="Heading4Char"/>
     <w:uiPriority w:val="9"/>
     <w:unhideWhenUsed/>
     <w:qFormat/>
@@ -2502,11 +2505,11 @@
       <w:color w:val="2F5496" w:themeColor="accent1" w:themeShade="BF"/>
     </w:rPr>
   </w:style>
-  <w:style w:type="paragraph" w:styleId="berschrift5">
+  <w:style w:type="paragraph" w:styleId="Heading5">
     <w:name w:val="heading 5"/>
-    <w:basedOn w:val="Standard"/>
-    <w:next w:val="Standard"/>
-    <w:link w:val="berschrift5Zchn"/>
+    <w:basedOn w:val="Normal"/>
+    <w:next w:val="Normal"/>
+    <w:link w:val="Heading5Char"/>
     <w:uiPriority w:val="9"/>
     <w:unhideWhenUsed/>
     <w:qFormat/>
@@ -2522,13 +2525,13 @@
       <w:color w:val="2F5496" w:themeColor="accent1" w:themeShade="BF"/>
     </w:rPr>
   </w:style>
-  <w:style w:type="character" w:default="1" w:styleId="Absatz-Standardschriftart">
+  <w:style w:type="character" w:default="1" w:styleId="DefaultParagraphFont">
     <w:name w:val="Default Paragraph Font"/>
     <w:uiPriority w:val="1"/>
     <w:semiHidden/>
     <w:unhideWhenUsed/>
   </w:style>
-  <w:style w:type="table" w:default="1" w:styleId="NormaleTabelle">
+  <w:style w:type="table" w:default="1" w:styleId="TableNormal">
     <w:name w:val="Normal Table"/>
     <w:uiPriority w:val="99"/>
     <w:semiHidden/>
@@ -2543,15 +2546,15 @@
       </w:tblCellMar>
     </w:tblPr>
   </w:style>
-  <w:style w:type="numbering" w:default="1" w:styleId="KeineListe">
+  <w:style w:type="numbering" w:default="1" w:styleId="NoList">
     <w:name w:val="No List"/>
     <w:uiPriority w:val="99"/>
     <w:semiHidden/>
     <w:unhideWhenUsed/>
   </w:style>
-  <w:style w:type="table" w:styleId="Tabellenraster">
+  <w:style w:type="table" w:styleId="TableGrid">
     <w:name w:val="Table Grid"/>
-    <w:basedOn w:val="NormaleTabelle"/>
+    <w:basedOn w:val="TableNormal"/>
     <w:uiPriority w:val="39"/>
     <w:rsid w:val="004D0A03"/>
     <w:pPr>
@@ -2568,10 +2571,10 @@
       </w:tblBorders>
     </w:tblPr>
   </w:style>
-  <w:style w:type="character" w:customStyle="1" w:styleId="berschrift2Zchn">
-    <w:name w:val="Überschrift 2 Zchn"/>
-    <w:basedOn w:val="Absatz-Standardschriftart"/>
-    <w:link w:val="berschrift2"/>
+  <w:style w:type="character" w:customStyle="1" w:styleId="Heading2Char">
+    <w:name w:val="Heading 2 Char"/>
+    <w:basedOn w:val="DefaultParagraphFont"/>
+    <w:link w:val="Heading2"/>
     <w:uiPriority w:val="9"/>
     <w:rsid w:val="00D30FB1"/>
     <w:rPr>
@@ -2583,7 +2586,7 @@
   </w:style>
   <w:style w:type="character" w:styleId="Hyperlink">
     <w:name w:val="Hyperlink"/>
-    <w:basedOn w:val="Absatz-Standardschriftart"/>
+    <w:basedOn w:val="DefaultParagraphFont"/>
     <w:uiPriority w:val="99"/>
     <w:unhideWhenUsed/>
     <w:rsid w:val="00B4748E"/>
@@ -2592,9 +2595,9 @@
       <w:u w:val="single"/>
     </w:rPr>
   </w:style>
-  <w:style w:type="character" w:styleId="NichtaufgelsteErwhnung">
+  <w:style w:type="character" w:styleId="UnresolvedMention">
     <w:name w:val="Unresolved Mention"/>
-    <w:basedOn w:val="Absatz-Standardschriftart"/>
+    <w:basedOn w:val="DefaultParagraphFont"/>
     <w:uiPriority w:val="99"/>
     <w:semiHidden/>
     <w:unhideWhenUsed/>
@@ -2604,10 +2607,10 @@
       <w:shd w:val="clear" w:color="auto" w:fill="E1DFDD"/>
     </w:rPr>
   </w:style>
-  <w:style w:type="character" w:customStyle="1" w:styleId="berschrift3Zchn">
-    <w:name w:val="Überschrift 3 Zchn"/>
-    <w:basedOn w:val="Absatz-Standardschriftart"/>
-    <w:link w:val="berschrift3"/>
+  <w:style w:type="character" w:customStyle="1" w:styleId="Heading3Char">
+    <w:name w:val="Heading 3 Char"/>
+    <w:basedOn w:val="DefaultParagraphFont"/>
+    <w:link w:val="Heading3"/>
     <w:uiPriority w:val="9"/>
     <w:rsid w:val="0036681F"/>
     <w:rPr>
@@ -2617,10 +2620,10 @@
       <w:szCs w:val="24"/>
     </w:rPr>
   </w:style>
-  <w:style w:type="character" w:customStyle="1" w:styleId="berschrift4Zchn">
-    <w:name w:val="Überschrift 4 Zchn"/>
-    <w:basedOn w:val="Absatz-Standardschriftart"/>
-    <w:link w:val="berschrift4"/>
+  <w:style w:type="character" w:customStyle="1" w:styleId="Heading4Char">
+    <w:name w:val="Heading 4 Char"/>
+    <w:basedOn w:val="DefaultParagraphFont"/>
+    <w:link w:val="Heading4"/>
     <w:uiPriority w:val="9"/>
     <w:rsid w:val="00C73DCC"/>
     <w:rPr>
@@ -2630,10 +2633,10 @@
       <w:color w:val="2F5496" w:themeColor="accent1" w:themeShade="BF"/>
     </w:rPr>
   </w:style>
-  <w:style w:type="character" w:customStyle="1" w:styleId="berschrift5Zchn">
-    <w:name w:val="Überschrift 5 Zchn"/>
-    <w:basedOn w:val="Absatz-Standardschriftart"/>
-    <w:link w:val="berschrift5"/>
+  <w:style w:type="character" w:customStyle="1" w:styleId="Heading5Char">
+    <w:name w:val="Heading 5 Char"/>
+    <w:basedOn w:val="DefaultParagraphFont"/>
+    <w:link w:val="Heading5"/>
     <w:uiPriority w:val="9"/>
     <w:rsid w:val="00C73DCC"/>
     <w:rPr>
@@ -2641,9 +2644,9 @@
       <w:color w:val="2F5496" w:themeColor="accent1" w:themeShade="BF"/>
     </w:rPr>
   </w:style>
-  <w:style w:type="paragraph" w:styleId="Listenabsatz">
+  <w:style w:type="paragraph" w:styleId="ListParagraph">
     <w:name w:val="List Paragraph"/>
-    <w:basedOn w:val="Standard"/>
+    <w:basedOn w:val="Normal"/>
     <w:uiPriority w:val="34"/>
     <w:qFormat/>
     <w:rsid w:val="00C73DCC"/>

</xml_diff>

<commit_message>
Added CO2 Certificates, irrigation for Truffles and subtracted the general investments from all the scenarios.
</commit_message>
<xml_diff>
--- a/Workflow.docx
+++ b/Workflow.docx
@@ -1325,75 +1325,85 @@
       </w:pPr>
       <w:r>
         <w:lastRenderedPageBreak/>
-        <w:t>To Do:</w:t>
-      </w:r>
-    </w:p>
-    <w:p>
-      <w:r>
-        <w:t xml:space="preserve">Schutztier als </w:t>
-      </w:r>
-      <w:r>
-        <w:t>Szenario</w:t>
-      </w:r>
-    </w:p>
-    <w:p>
-      <w:r>
-        <w:t>Trüffel als Szenario</w:t>
-      </w:r>
-    </w:p>
-    <w:p>
-      <w:r>
-        <w:t>Holzernte setzt Nüsse auf 0</w:t>
-      </w:r>
-    </w:p>
-    <w:p>
-      <w:r>
-        <w:t>Laufzeit auf 40</w:t>
-      </w:r>
-    </w:p>
-    <w:p>
-      <w:r>
-        <w:t>Bauer kontaktieren</w:t>
-      </w:r>
-      <w:r>
-        <w:t xml:space="preserve"> </w:t>
-      </w:r>
-      <w:r>
-        <w:t>-&gt; meldet sich</w:t>
-      </w:r>
-      <w:r>
-        <w:t>,</w:t>
-      </w:r>
-      <w:r>
-        <w:t xml:space="preserve"> wenn er Zeit hat</w:t>
-      </w:r>
-    </w:p>
-    <w:p>
-      <w:r>
-        <w:t>Zahlen von Kammer</w:t>
-      </w:r>
-    </w:p>
-    <w:p>
-      <w:r>
-        <w:t>Fördermittel in RLP</w:t>
-      </w:r>
-    </w:p>
-    <w:p>
-      <w:r>
-        <w:t>Preise variieren</w:t>
-      </w:r>
-    </w:p>
-    <w:p>
-      <w:r>
-        <w:t>Anfragen Preise für veredelte Haselnüsse (auf Baumhasel</w:t>
-      </w:r>
-      <w:r>
-        <w:t>)</w:t>
-      </w:r>
-    </w:p>
-    <w:p>
-      <w:r>
-        <w:t>Discount hinzufügen</w:t>
+        <w:t>Weitergehende Frage</w:t>
+      </w:r>
+      <w:r>
+        <w:t>:</w:t>
+      </w:r>
+    </w:p>
+    <w:p>
+      <w:pPr>
+        <w:pStyle w:val="Listenabsatz"/>
+        <w:numPr>
+          <w:ilvl w:val="0"/>
+          <w:numId w:val="2"/>
+        </w:numPr>
+      </w:pPr>
+      <w:r>
+        <w:t>Wie häufig Trüffel bewässern</w:t>
+      </w:r>
+    </w:p>
+    <w:p>
+      <w:pPr>
+        <w:pStyle w:val="Listenabsatz"/>
+        <w:numPr>
+          <w:ilvl w:val="0"/>
+          <w:numId w:val="2"/>
+        </w:numPr>
+      </w:pPr>
+      <w:r>
+        <w:t>Ernteausfälle Trüffel</w:t>
+      </w:r>
+    </w:p>
+    <w:p>
+      <w:pPr>
+        <w:pStyle w:val="Listenabsatz"/>
+        <w:numPr>
+          <w:ilvl w:val="0"/>
+          <w:numId w:val="2"/>
+        </w:numPr>
+      </w:pPr>
+      <w:r>
+        <w:t>Schädlinge Nüsse und Trüffel die berücksichtigt werden müssen??</w:t>
+      </w:r>
+    </w:p>
+    <w:p>
+      <w:pPr>
+        <w:pStyle w:val="Listenabsatz"/>
+        <w:numPr>
+          <w:ilvl w:val="0"/>
+          <w:numId w:val="2"/>
+        </w:numPr>
+      </w:pPr>
+      <w:r>
+        <w:t>Postharvest Strukturen</w:t>
+      </w:r>
+    </w:p>
+    <w:p>
+      <w:pPr>
+        <w:pStyle w:val="Listenabsatz"/>
+        <w:numPr>
+          <w:ilvl w:val="0"/>
+          <w:numId w:val="2"/>
+        </w:numPr>
+      </w:pPr>
+      <w:r>
+        <w:t>CO2 Zertifikate</w:t>
+      </w:r>
+    </w:p>
+    <w:p>
+      <w:pPr>
+        <w:pStyle w:val="Listenabsatz"/>
+        <w:numPr>
+          <w:ilvl w:val="0"/>
+          <w:numId w:val="2"/>
+        </w:numPr>
+      </w:pPr>
+      <w:r>
+        <w:t>Bodenei</w:t>
+      </w:r>
+      <w:r>
+        <w:t>gnung genau überprüfen</w:t>
       </w:r>
     </w:p>
     <w:p>
@@ -1436,7 +1446,7 @@
         <w:t xml:space="preserve">in Bayern </w:t>
       </w:r>
       <w:r>
-        <w:t>2</w:t>
+        <w:t>3</w:t>
       </w:r>
       <w:r>
         <w:t>,5t/ha</w:t>
@@ -1529,7 +1539,6 @@
         <w:pStyle w:val="berschrift5"/>
       </w:pPr>
       <w:r>
-        <w:lastRenderedPageBreak/>
         <w:t>Fragenkatalog Haselnüsse:</w:t>
       </w:r>
     </w:p>
@@ -1647,6 +1656,7 @@
         </w:numPr>
       </w:pPr>
       <w:r>
+        <w:lastRenderedPageBreak/>
         <w:t xml:space="preserve">Sortenempfehlung </w:t>
       </w:r>
       <w:r>
@@ -2039,8 +2049,123 @@
       </w:rPr>
     </w:lvl>
   </w:abstractNum>
+  <w:abstractNum w:abstractNumId="1" w15:restartNumberingAfterBreak="0">
+    <w:nsid w:val="2AE6759A"/>
+    <w:multiLevelType w:val="hybridMultilevel"/>
+    <w:tmpl w:val="4EDA855E"/>
+    <w:lvl w:ilvl="0" w:tplc="CFC0AB90">
+      <w:numFmt w:val="bullet"/>
+      <w:lvlText w:val="-"/>
+      <w:lvlJc w:val="left"/>
+      <w:pPr>
+        <w:ind w:left="720" w:hanging="360"/>
+      </w:pPr>
+      <w:rPr>
+        <w:rFonts w:ascii="Calibri" w:eastAsiaTheme="minorHAnsi" w:hAnsi="Calibri" w:cs="Calibri" w:hint="default"/>
+      </w:rPr>
+    </w:lvl>
+    <w:lvl w:ilvl="1" w:tplc="08090003" w:tentative="1">
+      <w:start w:val="1"/>
+      <w:numFmt w:val="bullet"/>
+      <w:lvlText w:val="o"/>
+      <w:lvlJc w:val="left"/>
+      <w:pPr>
+        <w:ind w:left="1440" w:hanging="360"/>
+      </w:pPr>
+      <w:rPr>
+        <w:rFonts w:ascii="Courier New" w:hAnsi="Courier New" w:cs="Courier New" w:hint="default"/>
+      </w:rPr>
+    </w:lvl>
+    <w:lvl w:ilvl="2" w:tplc="08090005" w:tentative="1">
+      <w:start w:val="1"/>
+      <w:numFmt w:val="bullet"/>
+      <w:lvlText w:val=""/>
+      <w:lvlJc w:val="left"/>
+      <w:pPr>
+        <w:ind w:left="2160" w:hanging="360"/>
+      </w:pPr>
+      <w:rPr>
+        <w:rFonts w:ascii="Wingdings" w:hAnsi="Wingdings" w:hint="default"/>
+      </w:rPr>
+    </w:lvl>
+    <w:lvl w:ilvl="3" w:tplc="08090001" w:tentative="1">
+      <w:start w:val="1"/>
+      <w:numFmt w:val="bullet"/>
+      <w:lvlText w:val=""/>
+      <w:lvlJc w:val="left"/>
+      <w:pPr>
+        <w:ind w:left="2880" w:hanging="360"/>
+      </w:pPr>
+      <w:rPr>
+        <w:rFonts w:ascii="Symbol" w:hAnsi="Symbol" w:hint="default"/>
+      </w:rPr>
+    </w:lvl>
+    <w:lvl w:ilvl="4" w:tplc="08090003" w:tentative="1">
+      <w:start w:val="1"/>
+      <w:numFmt w:val="bullet"/>
+      <w:lvlText w:val="o"/>
+      <w:lvlJc w:val="left"/>
+      <w:pPr>
+        <w:ind w:left="3600" w:hanging="360"/>
+      </w:pPr>
+      <w:rPr>
+        <w:rFonts w:ascii="Courier New" w:hAnsi="Courier New" w:cs="Courier New" w:hint="default"/>
+      </w:rPr>
+    </w:lvl>
+    <w:lvl w:ilvl="5" w:tplc="08090005" w:tentative="1">
+      <w:start w:val="1"/>
+      <w:numFmt w:val="bullet"/>
+      <w:lvlText w:val=""/>
+      <w:lvlJc w:val="left"/>
+      <w:pPr>
+        <w:ind w:left="4320" w:hanging="360"/>
+      </w:pPr>
+      <w:rPr>
+        <w:rFonts w:ascii="Wingdings" w:hAnsi="Wingdings" w:hint="default"/>
+      </w:rPr>
+    </w:lvl>
+    <w:lvl w:ilvl="6" w:tplc="08090001" w:tentative="1">
+      <w:start w:val="1"/>
+      <w:numFmt w:val="bullet"/>
+      <w:lvlText w:val=""/>
+      <w:lvlJc w:val="left"/>
+      <w:pPr>
+        <w:ind w:left="5040" w:hanging="360"/>
+      </w:pPr>
+      <w:rPr>
+        <w:rFonts w:ascii="Symbol" w:hAnsi="Symbol" w:hint="default"/>
+      </w:rPr>
+    </w:lvl>
+    <w:lvl w:ilvl="7" w:tplc="08090003" w:tentative="1">
+      <w:start w:val="1"/>
+      <w:numFmt w:val="bullet"/>
+      <w:lvlText w:val="o"/>
+      <w:lvlJc w:val="left"/>
+      <w:pPr>
+        <w:ind w:left="5760" w:hanging="360"/>
+      </w:pPr>
+      <w:rPr>
+        <w:rFonts w:ascii="Courier New" w:hAnsi="Courier New" w:cs="Courier New" w:hint="default"/>
+      </w:rPr>
+    </w:lvl>
+    <w:lvl w:ilvl="8" w:tplc="08090005" w:tentative="1">
+      <w:start w:val="1"/>
+      <w:numFmt w:val="bullet"/>
+      <w:lvlText w:val=""/>
+      <w:lvlJc w:val="left"/>
+      <w:pPr>
+        <w:ind w:left="6480" w:hanging="360"/>
+      </w:pPr>
+      <w:rPr>
+        <w:rFonts w:ascii="Wingdings" w:hAnsi="Wingdings" w:hint="default"/>
+      </w:rPr>
+    </w:lvl>
+  </w:abstractNum>
   <w:num w:numId="1">
     <w:abstractNumId w:val="0"/>
+  </w:num>
+  <w:num w:numId="2">
+    <w:abstractNumId w:val="1"/>
   </w:num>
 </w:numbering>
 </file>

</xml_diff>